<commit_message>
add bab2-1 dan revisi bab1-5
</commit_message>
<xml_diff>
--- a/ZxZX-4.docx
+++ b/ZxZX-4.docx
@@ -2658,7 +2658,7 @@
                 <w:noProof/>
                 <w:webHidden/>
               </w:rPr>
-              <w:t>14</w:t>
+              <w:t>13</w:t>
             </w:r>
             <w:r>
               <w:rPr>
@@ -2744,7 +2744,7 @@
                 <w:noProof/>
                 <w:webHidden/>
               </w:rPr>
-              <w:t>14</w:t>
+              <w:t>13</w:t>
             </w:r>
             <w:r>
               <w:rPr>
@@ -2830,7 +2830,7 @@
                 <w:noProof/>
                 <w:webHidden/>
               </w:rPr>
-              <w:t>16</w:t>
+              <w:t>15</w:t>
             </w:r>
             <w:r>
               <w:rPr>
@@ -2925,7 +2925,7 @@
                 <w:noProof/>
                 <w:webHidden/>
               </w:rPr>
-              <w:t>16</w:t>
+              <w:t>15</w:t>
             </w:r>
             <w:r>
               <w:rPr>
@@ -3011,7 +3011,7 @@
                 <w:noProof/>
                 <w:webHidden/>
               </w:rPr>
-              <w:t>17</w:t>
+              <w:t>16</w:t>
             </w:r>
             <w:r>
               <w:rPr>
@@ -3097,7 +3097,7 @@
                 <w:noProof/>
                 <w:webHidden/>
               </w:rPr>
-              <w:t>22</w:t>
+              <w:t>21</w:t>
             </w:r>
             <w:r>
               <w:rPr>
@@ -3183,7 +3183,7 @@
                 <w:noProof/>
                 <w:webHidden/>
               </w:rPr>
-              <w:t>22</w:t>
+              <w:t>21</w:t>
             </w:r>
             <w:r>
               <w:rPr>
@@ -3269,7 +3269,7 @@
                 <w:noProof/>
                 <w:webHidden/>
               </w:rPr>
-              <w:t>23</w:t>
+              <w:t>22</w:t>
             </w:r>
             <w:r>
               <w:rPr>
@@ -3355,7 +3355,7 @@
                 <w:noProof/>
                 <w:webHidden/>
               </w:rPr>
-              <w:t>23</w:t>
+              <w:t>22</w:t>
             </w:r>
             <w:r>
               <w:rPr>
@@ -3441,7 +3441,7 @@
                 <w:noProof/>
                 <w:webHidden/>
               </w:rPr>
-              <w:t>24</w:t>
+              <w:t>23</w:t>
             </w:r>
             <w:r>
               <w:rPr>
@@ -3527,7 +3527,7 @@
                 <w:noProof/>
                 <w:webHidden/>
               </w:rPr>
-              <w:t>25</w:t>
+              <w:t>24</w:t>
             </w:r>
             <w:r>
               <w:rPr>
@@ -3613,7 +3613,7 @@
                 <w:noProof/>
                 <w:webHidden/>
               </w:rPr>
-              <w:t>25</w:t>
+              <w:t>24</w:t>
             </w:r>
             <w:r>
               <w:rPr>
@@ -3699,7 +3699,7 @@
                 <w:noProof/>
                 <w:webHidden/>
               </w:rPr>
-              <w:t>26</w:t>
+              <w:t>25</w:t>
             </w:r>
             <w:r>
               <w:rPr>
@@ -3785,7 +3785,7 @@
                 <w:noProof/>
                 <w:webHidden/>
               </w:rPr>
-              <w:t>26</w:t>
+              <w:t>25</w:t>
             </w:r>
             <w:r>
               <w:rPr>
@@ -3871,7 +3871,7 @@
                 <w:noProof/>
                 <w:webHidden/>
               </w:rPr>
-              <w:t>26</w:t>
+              <w:t>25</w:t>
             </w:r>
             <w:r>
               <w:rPr>
@@ -3957,7 +3957,7 @@
                 <w:noProof/>
                 <w:webHidden/>
               </w:rPr>
-              <w:t>26</w:t>
+              <w:t>25</w:t>
             </w:r>
             <w:r>
               <w:rPr>
@@ -4043,7 +4043,7 @@
                 <w:noProof/>
                 <w:webHidden/>
               </w:rPr>
-              <w:t>26</w:t>
+              <w:t>25</w:t>
             </w:r>
             <w:r>
               <w:rPr>
@@ -4129,7 +4129,7 @@
                 <w:noProof/>
                 <w:webHidden/>
               </w:rPr>
-              <w:t>26</w:t>
+              <w:t>25</w:t>
             </w:r>
             <w:r>
               <w:rPr>
@@ -4215,7 +4215,7 @@
                 <w:noProof/>
                 <w:webHidden/>
               </w:rPr>
-              <w:t>26</w:t>
+              <w:t>25</w:t>
             </w:r>
             <w:r>
               <w:rPr>
@@ -4301,7 +4301,7 @@
                 <w:noProof/>
                 <w:webHidden/>
               </w:rPr>
-              <w:t>26</w:t>
+              <w:t>25</w:t>
             </w:r>
             <w:r>
               <w:rPr>
@@ -4387,7 +4387,7 @@
                 <w:noProof/>
                 <w:webHidden/>
               </w:rPr>
-              <w:t>26</w:t>
+              <w:t>25</w:t>
             </w:r>
             <w:r>
               <w:rPr>
@@ -4473,7 +4473,7 @@
                 <w:noProof/>
                 <w:webHidden/>
               </w:rPr>
-              <w:t>26</w:t>
+              <w:t>25</w:t>
             </w:r>
             <w:r>
               <w:rPr>
@@ -4559,7 +4559,7 @@
                 <w:noProof/>
                 <w:webHidden/>
               </w:rPr>
-              <w:t>26</w:t>
+              <w:t>25</w:t>
             </w:r>
             <w:r>
               <w:rPr>
@@ -4629,7 +4629,7 @@
                 <w:noProof/>
                 <w:webHidden/>
               </w:rPr>
-              <w:t>27</w:t>
+              <w:t>26</w:t>
             </w:r>
             <w:r>
               <w:rPr>
@@ -4715,7 +4715,7 @@
                 <w:noProof/>
                 <w:webHidden/>
               </w:rPr>
-              <w:t>27</w:t>
+              <w:t>26</w:t>
             </w:r>
             <w:r>
               <w:rPr>
@@ -4801,7 +4801,7 @@
                 <w:noProof/>
                 <w:webHidden/>
               </w:rPr>
-              <w:t>27</w:t>
+              <w:t>26</w:t>
             </w:r>
             <w:r>
               <w:rPr>
@@ -4871,7 +4871,7 @@
                 <w:noProof/>
                 <w:webHidden/>
               </w:rPr>
-              <w:t>28</w:t>
+              <w:t>27</w:t>
             </w:r>
             <w:r>
               <w:rPr>
@@ -4957,7 +4957,7 @@
                 <w:noProof/>
                 <w:webHidden/>
               </w:rPr>
-              <w:t>28</w:t>
+              <w:t>27</w:t>
             </w:r>
             <w:r>
               <w:rPr>
@@ -5043,7 +5043,7 @@
                 <w:noProof/>
                 <w:webHidden/>
               </w:rPr>
-              <w:t>28</w:t>
+              <w:t>27</w:t>
             </w:r>
             <w:r>
               <w:rPr>
@@ -5129,7 +5129,7 @@
                 <w:noProof/>
                 <w:webHidden/>
               </w:rPr>
-              <w:t>28</w:t>
+              <w:t>27</w:t>
             </w:r>
             <w:r>
               <w:rPr>
@@ -5215,7 +5215,7 @@
                 <w:noProof/>
                 <w:webHidden/>
               </w:rPr>
-              <w:t>28</w:t>
+              <w:t>27</w:t>
             </w:r>
             <w:r>
               <w:rPr>
@@ -5301,7 +5301,7 @@
                 <w:noProof/>
                 <w:webHidden/>
               </w:rPr>
-              <w:t>28</w:t>
+              <w:t>27</w:t>
             </w:r>
             <w:r>
               <w:rPr>
@@ -5387,7 +5387,7 @@
                 <w:noProof/>
                 <w:webHidden/>
               </w:rPr>
-              <w:t>28</w:t>
+              <w:t>27</w:t>
             </w:r>
             <w:r>
               <w:rPr>
@@ -5457,7 +5457,7 @@
                 <w:noProof/>
                 <w:webHidden/>
               </w:rPr>
-              <w:t>29</w:t>
+              <w:t>28</w:t>
             </w:r>
             <w:r>
               <w:rPr>
@@ -5543,7 +5543,7 @@
                 <w:noProof/>
                 <w:webHidden/>
               </w:rPr>
-              <w:t>29</w:t>
+              <w:t>28</w:t>
             </w:r>
             <w:r>
               <w:rPr>
@@ -5629,7 +5629,7 @@
                 <w:noProof/>
                 <w:webHidden/>
               </w:rPr>
-              <w:t>29</w:t>
+              <w:t>28</w:t>
             </w:r>
             <w:r>
               <w:rPr>
@@ -5699,7 +5699,7 @@
                 <w:noProof/>
                 <w:webHidden/>
               </w:rPr>
-              <w:t>30</w:t>
+              <w:t>29</w:t>
             </w:r>
             <w:r>
               <w:rPr>
@@ -5769,7 +5769,7 @@
                 <w:noProof/>
                 <w:webHidden/>
               </w:rPr>
-              <w:t>33</w:t>
+              <w:t>32</w:t>
             </w:r>
             <w:r>
               <w:rPr>
@@ -6215,7 +6215,7 @@
             <w:noProof/>
             <w:webHidden/>
           </w:rPr>
-          <w:t>18</w:t>
+          <w:t>17</w:t>
         </w:r>
         <w:r>
           <w:rPr>
@@ -6293,7 +6293,7 @@
             <w:noProof/>
             <w:webHidden/>
           </w:rPr>
-          <w:t>19</w:t>
+          <w:t>18</w:t>
         </w:r>
         <w:r>
           <w:rPr>
@@ -6371,7 +6371,7 @@
             <w:noProof/>
             <w:webHidden/>
           </w:rPr>
-          <w:t>20</w:t>
+          <w:t>19</w:t>
         </w:r>
         <w:r>
           <w:rPr>
@@ -6449,7 +6449,7 @@
             <w:noProof/>
             <w:webHidden/>
           </w:rPr>
-          <w:t>21</w:t>
+          <w:t>20</w:t>
         </w:r>
         <w:r>
           <w:rPr>
@@ -6527,7 +6527,7 @@
             <w:noProof/>
             <w:webHidden/>
           </w:rPr>
-          <w:t>21</w:t>
+          <w:t>20</w:t>
         </w:r>
         <w:r>
           <w:rPr>
@@ -6620,7 +6620,7 @@
             <w:noProof/>
             <w:webHidden/>
           </w:rPr>
-          <w:t>24</w:t>
+          <w:t>23</w:t>
         </w:r>
         <w:r>
           <w:rPr>

</xml_diff>